<commit_message>
clearing localStorage if full
</commit_message>
<xml_diff>
--- a/design logic.docx
+++ b/design logic.docx
@@ -134,6 +134,7 @@
       <w:pPr>
         <w:pStyle w:val="ListParagraph"/>
         <w:rPr>
+          <w:rStyle w:val="Hyperlink"/>
           <w:lang w:val="en-US"/>
         </w:rPr>
       </w:pPr>
@@ -146,6 +147,119 @@
           <w:t>https://breakingbadapi.com/api/quote/random</w:t>
         </w:r>
       </w:hyperlink>
+    </w:p>
+    <w:p>
+      <w:pPr>
+        <w:pStyle w:val="ListParagraph"/>
+        <w:rPr>
+          <w:rStyle w:val="Hyperlink"/>
+          <w:lang w:val="en-US"/>
+        </w:rPr>
+      </w:pPr>
+    </w:p>
+    <w:p>
+      <w:pPr>
+        <w:pStyle w:val="ListParagraph"/>
+        <w:rPr>
+          <w:lang w:val="en-US"/>
+        </w:rPr>
+      </w:pPr>
+      <w:r>
+        <w:rPr>
+          <w:lang w:val="en-US"/>
+        </w:rPr>
+        <w:t>generate a random number,</w:t>
+      </w:r>
+    </w:p>
+    <w:p>
+      <w:pPr>
+        <w:pStyle w:val="ListParagraph"/>
+        <w:rPr>
+          <w:lang w:val="en-US"/>
+        </w:rPr>
+      </w:pPr>
+      <w:r>
+        <w:rPr>
+          <w:lang w:val="en-US"/>
+        </w:rPr>
+        <w:t>check if the random number is already present in the localStorage,</w:t>
+      </w:r>
+    </w:p>
+    <w:p>
+      <w:pPr>
+        <w:pStyle w:val="ListParagraph"/>
+        <w:rPr>
+          <w:lang w:val="en-US"/>
+        </w:rPr>
+      </w:pPr>
+      <w:r>
+        <w:rPr>
+          <w:lang w:val="en-US"/>
+        </w:rPr>
+        <w:t>if present, generateRandom number again,</w:t>
+      </w:r>
+    </w:p>
+    <w:p>
+      <w:pPr>
+        <w:pStyle w:val="ListParagraph"/>
+        <w:rPr>
+          <w:lang w:val="en-US"/>
+        </w:rPr>
+      </w:pPr>
+      <w:r>
+        <w:rPr>
+          <w:lang w:val="en-US"/>
+        </w:rPr>
+        <w:t xml:space="preserve"> else update the random number back to the localStorage</w:t>
+      </w:r>
+    </w:p>
+    <w:p>
+      <w:pPr>
+        <w:pStyle w:val="ListParagraph"/>
+        <w:rPr>
+          <w:lang w:val="en-US"/>
+        </w:rPr>
+      </w:pPr>
+    </w:p>
+    <w:p>
+      <w:pPr>
+        <w:pStyle w:val="ListParagraph"/>
+        <w:rPr>
+          <w:lang w:val="en-US"/>
+        </w:rPr>
+      </w:pPr>
+      <w:r>
+        <w:rPr>
+          <w:lang w:val="en-US"/>
+        </w:rPr>
+        <w:t>Offline mode: Save the API results to a file, so that if an API call fails, data should be loaded from the local file.</w:t>
+      </w:r>
+    </w:p>
+    <w:p>
+      <w:pPr>
+        <w:pStyle w:val="ListParagraph"/>
+        <w:rPr>
+          <w:lang w:val="en-US"/>
+        </w:rPr>
+      </w:pPr>
+    </w:p>
+    <w:p>
+      <w:pPr>
+        <w:pStyle w:val="ListParagraph"/>
+        <w:numPr>
+          <w:ilvl w:val="0"/>
+          <w:numId w:val="2"/>
+        </w:numPr>
+        <w:rPr>
+          <w:lang w:val="en-US"/>
+        </w:rPr>
+      </w:pPr>
+      <w:r>
+        <w:rPr>
+          <w:lang w:val="en-US"/>
+        </w:rPr>
+        <w:t>Collect your character</w:t>
+      </w:r>
     </w:p>
     <w:p>
       <w:pPr>

</xml_diff>

<commit_message>
character card design initial
</commit_message>
<xml_diff>
--- a/design logic.docx
+++ b/design logic.docx
@@ -283,6 +283,38 @@
           <w:lang w:val="en-US"/>
         </w:rPr>
       </w:pPr>
+      <w:r>
+        <w:rPr>
+          <w:lang w:val="en-US"/>
+        </w:rPr>
+        <w:t>Dependencies</w:t>
+      </w:r>
+    </w:p>
+    <w:p>
+      <w:pPr>
+        <w:rPr>
+          <w:lang w:val="en-US"/>
+        </w:rPr>
+      </w:pPr>
+      <w:r>
+        <w:rPr>
+          <w:lang w:val="en-US"/>
+        </w:rPr>
+        <w:t>Npm install -D tailwindcss postcss autoprefixer</w:t>
+      </w:r>
+    </w:p>
+    <w:p>
+      <w:pPr>
+        <w:rPr>
+          <w:lang w:val="en-US"/>
+        </w:rPr>
+      </w:pPr>
+      <w:r>
+        <w:rPr>
+          <w:lang w:val="en-US"/>
+        </w:rPr>
+        <w:t>Npx tailwindcss init -p</w:t>
+      </w:r>
     </w:p>
     <w:sectPr>
       <w:pgSz w:w="11906" w:h="16838"/>

</xml_diff>